<commit_message>
doc changed and added folders: excel & scripts
</commit_message>
<xml_diff>
--- a/document.docx
+++ b/document.docx
@@ -14,6 +14,34 @@
         </w:rPr>
         <w:t>Hi Juan Carlos</w:t>
       </w:r>
+    </w:p>
+    <w:p>
+      <w:pPr>
+        <w:rPr>
+          <w:lang w:val="es-ES"/>
+        </w:rPr>
+      </w:pPr>
+      <w:r>
+        <w:rPr>
+          <w:lang w:val="es-ES"/>
+        </w:rPr>
+        <w:t xml:space="preserve">A por el segundo </w:t>
+      </w:r>
+      <w:proofErr w:type="spellStart"/>
+      <w:r>
+        <w:rPr>
+          <w:lang w:val="es-ES"/>
+        </w:rPr>
+        <w:t>commit</w:t>
+      </w:r>
+      <w:proofErr w:type="spellEnd"/>
+    </w:p>
+    <w:p>
+      <w:pPr>
+        <w:rPr>
+          <w:lang w:val="es-ES"/>
+        </w:rPr>
+      </w:pPr>
     </w:p>
     <w:sectPr>
       <w:pgSz w:w="11906" w:h="16838"/>
@@ -148,6 +176,7 @@
     <w:lsdException w:name="HTML Sample" w:semiHidden="1" w:unhideWhenUsed="1"/>
     <w:lsdException w:name="HTML Typewriter" w:semiHidden="1" w:unhideWhenUsed="1"/>
     <w:lsdException w:name="HTML Variable" w:semiHidden="1" w:unhideWhenUsed="1"/>
+    <w:lsdException w:name="Normal Table" w:semiHidden="1" w:unhideWhenUsed="1"/>
     <w:lsdException w:name="annotation subject" w:semiHidden="1" w:unhideWhenUsed="1"/>
     <w:lsdException w:name="No List" w:semiHidden="1" w:unhideWhenUsed="1"/>
     <w:lsdException w:name="Outline List 1" w:semiHidden="1" w:unhideWhenUsed="1"/>
@@ -194,8 +223,10 @@
     <w:lsdException w:name="Table Subtle 2" w:semiHidden="1" w:unhideWhenUsed="1"/>
     <w:lsdException w:name="Table Web 1" w:semiHidden="1" w:unhideWhenUsed="1"/>
     <w:lsdException w:name="Table Web 2" w:semiHidden="1" w:unhideWhenUsed="1"/>
+    <w:lsdException w:name="Table Web 3" w:semiHidden="1" w:unhideWhenUsed="1"/>
     <w:lsdException w:name="Balloon Text" w:semiHidden="1" w:unhideWhenUsed="1"/>
     <w:lsdException w:name="Table Grid" w:uiPriority="39"/>
+    <w:lsdException w:name="Table Theme" w:semiHidden="1" w:unhideWhenUsed="1"/>
     <w:lsdException w:name="Placeholder Text" w:semiHidden="1"/>
     <w:lsdException w:name="No Spacing" w:uiPriority="1" w:qFormat="1"/>
     <w:lsdException w:name="Light Shading" w:uiPriority="60"/>

</xml_diff>

<commit_message>
negrita en doc y cambios formulas excel
</commit_message>
<xml_diff>
--- a/document.docx
+++ b/document.docx
@@ -18,11 +18,15 @@
     <w:p>
       <w:pPr>
         <w:rPr>
+          <w:b/>
+          <w:bCs/>
           <w:lang w:val="es-ES"/>
         </w:rPr>
       </w:pPr>
       <w:r>
         <w:rPr>
+          <w:b/>
+          <w:bCs/>
           <w:lang w:val="es-ES"/>
         </w:rPr>
         <w:t xml:space="preserve">A por el segundo </w:t>
@@ -30,11 +34,27 @@
       <w:proofErr w:type="spellStart"/>
       <w:r>
         <w:rPr>
+          <w:b/>
+          <w:bCs/>
           <w:lang w:val="es-ES"/>
         </w:rPr>
         <w:t>commit</w:t>
       </w:r>
       <w:proofErr w:type="spellEnd"/>
+    </w:p>
+    <w:p>
+      <w:pPr>
+        <w:rPr>
+          <w:lang w:val="es-ES"/>
+        </w:rPr>
+      </w:pPr>
+    </w:p>
+    <w:p>
+      <w:pPr>
+        <w:rPr>
+          <w:lang w:val="es-ES"/>
+        </w:rPr>
+      </w:pPr>
     </w:p>
     <w:p>
       <w:pPr>

</xml_diff>

<commit_message>
tercera linea en documento.docx
</commit_message>
<xml_diff>
--- a/document.docx
+++ b/document.docx
@@ -41,6 +41,32 @@
         <w:t>commit</w:t>
       </w:r>
       <w:proofErr w:type="spellEnd"/>
+    </w:p>
+    <w:p>
+      <w:pPr>
+        <w:rPr>
+          <w:b/>
+          <w:bCs/>
+          <w:lang w:val="es-ES"/>
+        </w:rPr>
+      </w:pPr>
+      <w:r>
+        <w:rPr>
+          <w:b/>
+          <w:bCs/>
+          <w:lang w:val="es-ES"/>
+        </w:rPr>
+        <w:t>Y este es para trabajar en el Branch Word</w:t>
+      </w:r>
+    </w:p>
+    <w:p>
+      <w:pPr>
+        <w:rPr>
+          <w:b/>
+          <w:bCs/>
+          <w:lang w:val="es-ES"/>
+        </w:rPr>
+      </w:pPr>
     </w:p>
     <w:p>
       <w:pPr>

</xml_diff>

<commit_message>
Tercera linea en document.docx en master
</commit_message>
<xml_diff>
--- a/document.docx
+++ b/document.docx
@@ -41,6 +41,41 @@
         <w:t>commit</w:t>
       </w:r>
       <w:proofErr w:type="spellEnd"/>
+    </w:p>
+    <w:p>
+      <w:pPr>
+        <w:rPr>
+          <w:b/>
+          <w:bCs/>
+          <w:lang w:val="es-ES"/>
+        </w:rPr>
+      </w:pPr>
+    </w:p>
+    <w:p>
+      <w:pPr>
+        <w:rPr>
+          <w:b/>
+          <w:bCs/>
+          <w:lang w:val="es-ES"/>
+        </w:rPr>
+      </w:pPr>
+      <w:r>
+        <w:rPr>
+          <w:b/>
+          <w:bCs/>
+          <w:lang w:val="es-ES"/>
+        </w:rPr>
+        <w:t>Aquí cambios en Branch master</w:t>
+      </w:r>
+    </w:p>
+    <w:p>
+      <w:pPr>
+        <w:rPr>
+          <w:b/>
+          <w:bCs/>
+          <w:lang w:val="es-ES"/>
+        </w:rPr>
+      </w:pPr>
     </w:p>
     <w:p>
       <w:pPr>

</xml_diff>